<commit_message>
Refactor doc and notification
</commit_message>
<xml_diff>
--- a/app/documentation/Documentazione Progetto Android.docx
+++ b/app/documentation/Documentazione Progetto Android.docx
@@ -349,7 +349,12 @@
         <w:jc w:val="both"/>
       </w:pPr>
       <w:r>
-        <w:t>L’obiettivo richiesto è la realizzazione dell’applicazione nativa “Meteo App” per la piattaforma Android, utilizzando l’IDE Android Studio. L’app deve essere in grado di monitorare il clima delle località aggiunte dall’utente e della posizione corrente, se questa è fornita tramite l’API dato.</w:t>
+        <w:t>L’obiettivo richiesto è la realizzazione dell’applicazione nativa “Meteo App” per la piattaforma Android, utilizzando l’IDE Android Studio. L’app dev</w:t>
+      </w:r>
+      <w:bookmarkStart w:id="0" w:name="_GoBack"/>
+      <w:bookmarkEnd w:id="0"/>
+      <w:r>
+        <w:t>e essere in grado di monitorare il clima delle località aggiunte dall’utente e della posizione corrente, se questa è fornita tramite l’API dato.</w:t>
       </w:r>
     </w:p>
     <w:p>
@@ -497,15 +502,7 @@
           <w:sz w:val="28"/>
           <w:szCs w:val="24"/>
         </w:rPr>
-        <w:t>3.2 -</w:t>
-      </w:r>
-      <w:r>
-        <w:rPr>
-          <w:b/>
-          <w:sz w:val="28"/>
-          <w:szCs w:val="24"/>
-        </w:rPr>
-        <w:t xml:space="preserve"> Sistema Lista - Dettaglio</w:t>
+        <w:t>3.2 - Sistema Lista - Dettaglio</w:t>
       </w:r>
     </w:p>
     <w:p>
@@ -625,10 +622,7 @@
         <w:t>A</w:t>
       </w:r>
       <w:r>
-        <w:t>ndroid, il permesso pe</w:t>
-      </w:r>
-      <w:r>
-        <w:t xml:space="preserve">r la localizzazione è di tipo </w:t>
+        <w:t xml:space="preserve">ndroid, il permesso per la localizzazione è di tipo </w:t>
       </w:r>
       <w:r>
         <w:rPr>
@@ -784,139 +778,136 @@
         <w:t xml:space="preserve">sandbox </w:t>
       </w:r>
       <w:r>
-        <w:t>dell’applicazione, ovvero un piccolo filesystem fornito dal sistema operativo Android nella memoria flash del dispositivo. Il sandbox non è accessibile ad altre applicazioni al di fuori</w:t>
+        <w:t xml:space="preserve">dell’applicazione, ovvero un piccolo filesystem fornito dal sistema operativo Android nella memoria flash del dispositivo. Il sandbox non è accessibile ad altre applicazioni al di fuori </w:t>
+      </w:r>
+      <w:r>
+        <w:t>della</w:t>
+      </w:r>
+      <w:r>
+        <w:t xml:space="preserve"> proprietaria.</w:t>
+      </w:r>
+    </w:p>
+    <w:p/>
+    <w:p>
+      <w:pPr>
+        <w:ind w:left="283"/>
+        <w:rPr>
+          <w:b/>
+          <w:sz w:val="24"/>
+          <w:szCs w:val="24"/>
+        </w:rPr>
+      </w:pPr>
+      <w:r>
+        <w:rPr>
+          <w:b/>
+          <w:sz w:val="24"/>
+          <w:szCs w:val="24"/>
+        </w:rPr>
+        <w:t>3.5 - Estrazione delle informazioni sul meteo</w:t>
+      </w:r>
+    </w:p>
+    <w:p>
+      <w:pPr>
+        <w:ind w:left="283"/>
+        <w:jc w:val="both"/>
+      </w:pPr>
+      <w:r>
+        <w:t xml:space="preserve">L’estrazione dei dati meteorologiche, dato il nome o la sua coordinata avviene l’API di </w:t>
+      </w:r>
+      <w:r>
+        <w:t>OpenWeatherMap.</w:t>
+      </w:r>
+      <w:r>
+        <w:t xml:space="preserve"> La sua integrazione è alquanto banale, avviene nel file </w:t>
+      </w:r>
+      <w:proofErr w:type="gramStart"/>
+      <w:r>
+        <w:t>build.gradle</w:t>
+      </w:r>
+      <w:proofErr w:type="gramEnd"/>
+      <w:r>
+        <w:t>.</w:t>
+      </w:r>
+    </w:p>
+    <w:p>
+      <w:pPr>
+        <w:ind w:left="283"/>
+        <w:jc w:val="both"/>
+      </w:pPr>
+    </w:p>
+    <w:p>
+      <w:pPr>
+        <w:ind w:left="283"/>
+        <w:jc w:val="both"/>
+      </w:pPr>
+      <w:r>
+        <w:t xml:space="preserve">Questa API consente di mandate richieste HTTP e </w:t>
+      </w:r>
+      <w:r>
+        <w:t>ritornano</w:t>
       </w:r>
       <w:r>
         <w:t xml:space="preserve"> </w:t>
       </w:r>
       <w:r>
-        <w:t>della</w:t>
-      </w:r>
-      <w:r>
-        <w:t xml:space="preserve"> proprietaria.</w:t>
-      </w:r>
-    </w:p>
-    <w:p/>
-    <w:p>
-      <w:pPr>
-        <w:ind w:left="283"/>
-        <w:rPr>
-          <w:b/>
-          <w:sz w:val="24"/>
-          <w:szCs w:val="24"/>
-        </w:rPr>
-      </w:pPr>
-      <w:r>
-        <w:rPr>
-          <w:b/>
-          <w:sz w:val="24"/>
-          <w:szCs w:val="24"/>
-        </w:rPr>
-        <w:t>3.5 - Estrazione delle informazioni sul meteo</w:t>
-      </w:r>
-    </w:p>
-    <w:p>
-      <w:pPr>
-        <w:ind w:left="283"/>
-        <w:jc w:val="both"/>
-      </w:pPr>
-      <w:r>
-        <w:t xml:space="preserve">L’estrazione dei dati meteorologiche, dato il nome o la sua coordinata avviene l’API di </w:t>
-      </w:r>
-      <w:r>
-        <w:t>OpenWeatherMap</w:t>
+        <w:t>dati</w:t>
+      </w:r>
+      <w:r>
+        <w:t xml:space="preserve"> meteorologiche desiderate. Nella nostra applicazione</w:t>
+      </w:r>
+      <w:r>
+        <w:t>, usufruiamo solo di tre funzionalità, le prime due riportano informazioni meteorologiche sulla posizione data in base al nome o alle coordinate, mentre l’ultima ritorna l’icona della meteo richiesta.</w:t>
+      </w:r>
+    </w:p>
+    <w:p>
+      <w:pPr>
+        <w:ind w:left="283"/>
+        <w:rPr>
+          <w:b/>
+          <w:sz w:val="24"/>
+          <w:szCs w:val="24"/>
+        </w:rPr>
+      </w:pPr>
+    </w:p>
+    <w:p>
+      <w:pPr>
+        <w:ind w:left="283"/>
+        <w:rPr>
+          <w:b/>
+          <w:sz w:val="24"/>
+          <w:szCs w:val="24"/>
+        </w:rPr>
+      </w:pPr>
+      <w:r>
+        <w:rPr>
+          <w:b/>
+          <w:sz w:val="24"/>
+          <w:szCs w:val="24"/>
+        </w:rPr>
+        <w:t>3.6 - Notifiche</w:t>
+      </w:r>
+    </w:p>
+    <w:p>
+      <w:pPr>
+        <w:ind w:left="283"/>
+        <w:jc w:val="both"/>
+      </w:pPr>
+      <w:r>
+        <w:t>In Android la metodologia corretta per mandare notifiche in background, anche quando l’applicazione non è visibile sarebbe tramite</w:t>
+      </w:r>
+      <w:r>
+        <w:t xml:space="preserve"> i </w:t>
+      </w:r>
+      <w:r>
+        <w:rPr>
+          <w:b/>
+        </w:rPr>
+        <w:t>Service</w:t>
       </w:r>
       <w:r>
         <w:t>.</w:t>
       </w:r>
       <w:r>
-        <w:t xml:space="preserve"> La sua integrazione è alquanto banale, avviene nel file </w:t>
-      </w:r>
-      <w:proofErr w:type="gramStart"/>
-      <w:r>
-        <w:t>build.gradle</w:t>
-      </w:r>
-      <w:proofErr w:type="gramEnd"/>
-      <w:r>
-        <w:t>.</w:t>
-      </w:r>
-    </w:p>
-    <w:p>
-      <w:pPr>
-        <w:ind w:left="283"/>
-        <w:jc w:val="both"/>
-      </w:pPr>
-    </w:p>
-    <w:p>
-      <w:pPr>
-        <w:ind w:left="283"/>
-        <w:jc w:val="both"/>
-      </w:pPr>
-      <w:r>
-        <w:t xml:space="preserve">Questa API consente di mandate richieste HTTP e </w:t>
-      </w:r>
-      <w:r>
-        <w:t>ritornano</w:t>
-      </w:r>
-      <w:r>
-        <w:t xml:space="preserve"> </w:t>
-      </w:r>
-      <w:r>
-        <w:t>dati</w:t>
-      </w:r>
-      <w:r>
-        <w:t xml:space="preserve"> meteorologiche desiderate. Nella nostra applicazione</w:t>
-      </w:r>
-      <w:r>
-        <w:t>, usufruiamo solo di tre funzionalità, le prime due riportano informazioni meteorologiche sulla posizione data in base al nome o alle coordinate, mentre l’ultima ritorna l’icona della meteo richiesta.</w:t>
-      </w:r>
-    </w:p>
-    <w:p>
-      <w:pPr>
-        <w:ind w:left="283"/>
-        <w:rPr>
-          <w:b/>
-          <w:sz w:val="24"/>
-          <w:szCs w:val="24"/>
-        </w:rPr>
-      </w:pPr>
-    </w:p>
-    <w:p>
-      <w:pPr>
-        <w:ind w:left="283"/>
-        <w:rPr>
-          <w:b/>
-          <w:sz w:val="24"/>
-          <w:szCs w:val="24"/>
-        </w:rPr>
-      </w:pPr>
-      <w:r>
-        <w:rPr>
-          <w:b/>
-          <w:sz w:val="24"/>
-          <w:szCs w:val="24"/>
-        </w:rPr>
-        <w:t>3.6 - Notifiche</w:t>
-      </w:r>
-    </w:p>
-    <w:p>
-      <w:pPr>
-        <w:ind w:left="283"/>
-        <w:jc w:val="both"/>
-      </w:pPr>
-      <w:r>
-        <w:t xml:space="preserve">Il funzionamento continuo delle notifiche in Android richiede i </w:t>
-      </w:r>
-      <w:r>
-        <w:rPr>
-          <w:b/>
-        </w:rPr>
-        <w:t>Service</w:t>
-      </w:r>
-      <w:r>
-        <w:t>.</w:t>
-      </w:r>
-      <w:r>
         <w:t xml:space="preserve"> Un service è un componente di applicazione che permette l’esecuzione in background di </w:t>
       </w:r>
       <w:r>
@@ -925,43 +916,26 @@
       <w:r>
         <w:t xml:space="preserve"> anche a lungo termine.</w:t>
       </w:r>
-      <w:bookmarkStart w:id="0" w:name="_GoBack"/>
-      <w:bookmarkEnd w:id="0"/>
-    </w:p>
-    <w:p>
-      <w:pPr>
-        <w:ind w:left="283"/>
-        <w:jc w:val="both"/>
-      </w:pPr>
-    </w:p>
-    <w:p>
-      <w:pPr>
-        <w:ind w:left="283"/>
-        <w:jc w:val="both"/>
-      </w:pPr>
-      <w:r>
-        <w:t>Nella nostra applicazione questa funzionalità è stata utilizzata per monitorare la temperatura e se questa dovesse essere inferiore ai 13 °C</w:t>
-      </w:r>
-      <w:r>
-        <w:t xml:space="preserve"> viene lanciata una notifica all’utente, che lo avverte </w:t>
-      </w:r>
-      <w:r>
-        <w:t>della</w:t>
-      </w:r>
-      <w:r>
-        <w:t xml:space="preserve"> </w:t>
-      </w:r>
-      <w:r>
-        <w:t>temperatura</w:t>
-      </w:r>
-      <w:r>
-        <w:t xml:space="preserve"> </w:t>
-      </w:r>
-      <w:r>
-        <w:t>bassa nella sua posizione corrente</w:t>
-      </w:r>
-      <w:r>
-        <w:t>.</w:t>
+      <w:r>
+        <w:t xml:space="preserve"> Nel nostro caso, l’API che utilizziamo Smart Location esegue già questa funzionalità, quando le viene chiesto di monitorare la posizione in continuo.</w:t>
+      </w:r>
+    </w:p>
+    <w:p>
+      <w:pPr>
+        <w:ind w:left="283"/>
+        <w:jc w:val="both"/>
+      </w:pPr>
+    </w:p>
+    <w:p>
+      <w:pPr>
+        <w:ind w:left="283"/>
+        <w:jc w:val="both"/>
+      </w:pPr>
+      <w:r>
+        <w:t>Abbiamo deciso di usufruire la possibilità che ci è stato dato da Smart Location, infatti dentro la funzione che viene richiamata ogni minuto</w:t>
+      </w:r>
+      <w:r>
+        <w:t>, facciamo un controllo sulla temperatura, e se questa è inferiore ai 13 °C viene lanciata una notifica all’utente, che lo avverte della temperatura bassa nella sua posizione corrente.</w:t>
       </w:r>
       <w:r>
         <w:rPr>

</xml_diff>